<commit_message>
dodanie zadania 2 i polecenia
</commit_message>
<xml_diff>
--- a/Zadania/Zadania.docx
+++ b/Zadania/Zadania.docx
@@ -23,8 +23,517 @@
     <w:p/>
     <w:p>
       <w:r>
-        <w:t>Zadanie 1. Zabezpiecz poniższy kod tak, aby przy podaniu błędnych danych wyrzucał wyjątek i wyświetlał komunikat o błędzie.</w:t>
-      </w:r>
+        <w:t>Zad 1. Zabezpiecz poniższy kod tak, aby przy podaniu błędnych danych wyrzucał wyjątek i wyświetlał komunikat o błędzie.</w:t>
+      </w:r>
+    </w:p>
+    <w:p>
+      <w:pPr>
+        <w:autoSpaceDE w:val="0"/>
+        <w:autoSpaceDN w:val="0"/>
+        <w:adjustRightInd w:val="0"/>
+        <w:spacing w:after="0" w:line="240" w:lineRule="auto"/>
+        <w:jc w:val="both"/>
+        <w:rPr>
+          <w:rFonts w:cstheme="minorHAnsi"/>
+          <w:color w:val="000000" w:themeColor="text1"/>
+        </w:rPr>
+      </w:pPr>
+      <w:r>
+        <w:rPr>
+          <w:rFonts w:cstheme="minorHAnsi"/>
+          <w:color w:val="000000" w:themeColor="text1"/>
+        </w:rPr>
+        <w:t>Zad</w:t>
+      </w:r>
+      <w:r>
+        <w:rPr>
+          <w:rFonts w:cstheme="minorHAnsi"/>
+          <w:color w:val="000000" w:themeColor="text1"/>
+        </w:rPr>
+        <w:t xml:space="preserve"> 2</w:t>
+      </w:r>
+      <w:r>
+        <w:rPr>
+          <w:rFonts w:cstheme="minorHAnsi"/>
+          <w:color w:val="000000" w:themeColor="text1"/>
+        </w:rPr>
+        <w:t>.1</w:t>
+      </w:r>
+      <w:r>
+        <w:rPr>
+          <w:rFonts w:cstheme="minorHAnsi"/>
+          <w:color w:val="000000" w:themeColor="text1"/>
+        </w:rPr>
+        <w:t xml:space="preserve">. </w:t>
+      </w:r>
+      <w:r>
+        <w:rPr>
+          <w:rFonts w:cstheme="minorHAnsi"/>
+          <w:color w:val="000000" w:themeColor="text1"/>
+        </w:rPr>
+        <w:t xml:space="preserve">W przestrzeni nazw </w:t>
+      </w:r>
+      <w:proofErr w:type="spellStart"/>
+      <w:r>
+        <w:rPr>
+          <w:rFonts w:cstheme="minorHAnsi"/>
+          <w:color w:val="000000" w:themeColor="text1"/>
+        </w:rPr>
+        <w:t>MathExceptions</w:t>
+      </w:r>
+      <w:proofErr w:type="spellEnd"/>
+      <w:r>
+        <w:rPr>
+          <w:rFonts w:cstheme="minorHAnsi"/>
+          <w:color w:val="000000" w:themeColor="text1"/>
+        </w:rPr>
+        <w:t xml:space="preserve">, </w:t>
+      </w:r>
+      <w:r>
+        <w:rPr>
+          <w:rFonts w:cstheme="minorHAnsi"/>
+          <w:color w:val="000000" w:themeColor="text1"/>
+        </w:rPr>
+        <w:t>stwórz</w:t>
+      </w:r>
+      <w:r>
+        <w:rPr>
+          <w:rFonts w:cstheme="minorHAnsi"/>
+          <w:color w:val="000000" w:themeColor="text1"/>
+        </w:rPr>
+        <w:t xml:space="preserve"> dwie klasy </w:t>
+      </w:r>
+      <w:r>
+        <w:rPr>
+          <w:rFonts w:cstheme="minorHAnsi"/>
+          <w:color w:val="000000" w:themeColor="text1"/>
+        </w:rPr>
+        <w:t>wyjątków</w:t>
+      </w:r>
+      <w:r>
+        <w:rPr>
+          <w:rFonts w:cstheme="minorHAnsi"/>
+          <w:color w:val="000000" w:themeColor="text1"/>
+        </w:rPr>
+        <w:t xml:space="preserve"> z wirtualna metoda </w:t>
+      </w:r>
+      <w:proofErr w:type="spellStart"/>
+      <w:r>
+        <w:rPr>
+          <w:rFonts w:cstheme="minorHAnsi"/>
+          <w:color w:val="000000" w:themeColor="text1"/>
+        </w:rPr>
+        <w:t>what</w:t>
+      </w:r>
+      <w:proofErr w:type="spellEnd"/>
+      <w:r>
+        <w:rPr>
+          <w:rFonts w:cstheme="minorHAnsi"/>
+          <w:color w:val="000000" w:themeColor="text1"/>
+        </w:rPr>
+        <w:t xml:space="preserve">(): </w:t>
+      </w:r>
+      <w:proofErr w:type="spellStart"/>
+      <w:r>
+        <w:rPr>
+          <w:rFonts w:cstheme="minorHAnsi"/>
+          <w:color w:val="000000" w:themeColor="text1"/>
+        </w:rPr>
+        <w:t>DivideByZeroException</w:t>
+      </w:r>
+      <w:proofErr w:type="spellEnd"/>
+      <w:r>
+        <w:rPr>
+          <w:rFonts w:cstheme="minorHAnsi"/>
+          <w:color w:val="000000" w:themeColor="text1"/>
+        </w:rPr>
+        <w:t xml:space="preserve"> oraz </w:t>
+      </w:r>
+      <w:proofErr w:type="spellStart"/>
+      <w:r>
+        <w:rPr>
+          <w:rFonts w:cstheme="minorHAnsi"/>
+          <w:color w:val="000000" w:themeColor="text1"/>
+        </w:rPr>
+        <w:t>BothNumbersAreZeroException</w:t>
+      </w:r>
+      <w:proofErr w:type="spellEnd"/>
+      <w:r>
+        <w:rPr>
+          <w:rFonts w:cstheme="minorHAnsi"/>
+          <w:color w:val="000000" w:themeColor="text1"/>
+        </w:rPr>
+        <w:t>.</w:t>
+      </w:r>
+      <w:r>
+        <w:rPr>
+          <w:rFonts w:cstheme="minorHAnsi"/>
+          <w:color w:val="000000" w:themeColor="text1"/>
+        </w:rPr>
+        <w:t xml:space="preserve"> </w:t>
+      </w:r>
+      <w:r>
+        <w:rPr>
+          <w:rFonts w:cstheme="minorHAnsi"/>
+          <w:color w:val="000000" w:themeColor="text1"/>
+        </w:rPr>
+        <w:t xml:space="preserve">Obydwie klasy powinny </w:t>
+      </w:r>
+      <w:r>
+        <w:rPr>
+          <w:rFonts w:cstheme="minorHAnsi"/>
+          <w:color w:val="000000" w:themeColor="text1"/>
+        </w:rPr>
+        <w:t>dziedziczyć</w:t>
+      </w:r>
+      <w:r>
+        <w:rPr>
+          <w:rFonts w:cstheme="minorHAnsi"/>
+          <w:color w:val="000000" w:themeColor="text1"/>
+        </w:rPr>
+        <w:t xml:space="preserve"> </w:t>
+      </w:r>
+      <w:r>
+        <w:rPr>
+          <w:rFonts w:cstheme="minorHAnsi"/>
+          <w:color w:val="000000" w:themeColor="text1"/>
+        </w:rPr>
+        <w:t xml:space="preserve">                     </w:t>
+      </w:r>
+      <w:r>
+        <w:rPr>
+          <w:rFonts w:cstheme="minorHAnsi"/>
+          <w:color w:val="000000" w:themeColor="text1"/>
+        </w:rPr>
+        <w:t xml:space="preserve">z klasy </w:t>
+      </w:r>
+      <w:proofErr w:type="spellStart"/>
+      <w:r>
+        <w:rPr>
+          <w:rFonts w:cstheme="minorHAnsi"/>
+          <w:color w:val="000000" w:themeColor="text1"/>
+        </w:rPr>
+        <w:t>std</w:t>
+      </w:r>
+      <w:proofErr w:type="spellEnd"/>
+      <w:r>
+        <w:rPr>
+          <w:rFonts w:cstheme="minorHAnsi"/>
+          <w:color w:val="000000" w:themeColor="text1"/>
+        </w:rPr>
+        <w:t>::</w:t>
+      </w:r>
+      <w:proofErr w:type="spellStart"/>
+      <w:r>
+        <w:rPr>
+          <w:rFonts w:cstheme="minorHAnsi"/>
+          <w:color w:val="000000" w:themeColor="text1"/>
+        </w:rPr>
+        <w:t>exception</w:t>
+      </w:r>
+      <w:proofErr w:type="spellEnd"/>
+      <w:r>
+        <w:rPr>
+          <w:rFonts w:cstheme="minorHAnsi"/>
+          <w:color w:val="000000" w:themeColor="text1"/>
+        </w:rPr>
+        <w:t xml:space="preserve">. Pierwszy </w:t>
+      </w:r>
+      <w:r>
+        <w:rPr>
+          <w:rFonts w:cstheme="minorHAnsi"/>
+          <w:color w:val="000000" w:themeColor="text1"/>
+        </w:rPr>
+        <w:t>wyjątek</w:t>
+      </w:r>
+      <w:r>
+        <w:rPr>
+          <w:rFonts w:cstheme="minorHAnsi"/>
+          <w:color w:val="000000" w:themeColor="text1"/>
+        </w:rPr>
+        <w:t xml:space="preserve"> </w:t>
+      </w:r>
+      <w:r>
+        <w:rPr>
+          <w:rFonts w:cstheme="minorHAnsi"/>
+          <w:color w:val="000000" w:themeColor="text1"/>
+        </w:rPr>
+        <w:t>byłby</w:t>
+      </w:r>
+      <w:r>
+        <w:rPr>
+          <w:rFonts w:cstheme="minorHAnsi"/>
+          <w:color w:val="000000" w:themeColor="text1"/>
+        </w:rPr>
+        <w:t xml:space="preserve"> przeznaczony dla dzielenia przez 0,</w:t>
+      </w:r>
+      <w:r>
+        <w:rPr>
+          <w:rFonts w:cstheme="minorHAnsi"/>
+          <w:color w:val="000000" w:themeColor="text1"/>
+        </w:rPr>
+        <w:t xml:space="preserve"> </w:t>
+      </w:r>
+      <w:r>
+        <w:rPr>
+          <w:rFonts w:cstheme="minorHAnsi"/>
+          <w:color w:val="000000" w:themeColor="text1"/>
+        </w:rPr>
+        <w:t xml:space="preserve">z kolei drugi, gdy </w:t>
+      </w:r>
+      <w:r>
+        <w:rPr>
+          <w:rFonts w:cstheme="minorHAnsi"/>
+          <w:color w:val="000000" w:themeColor="text1"/>
+        </w:rPr>
+        <w:t>zarówno</w:t>
+      </w:r>
+      <w:r>
+        <w:rPr>
+          <w:rFonts w:cstheme="minorHAnsi"/>
+          <w:color w:val="000000" w:themeColor="text1"/>
+        </w:rPr>
+        <w:t xml:space="preserve"> dzielna i dzielnik </w:t>
+      </w:r>
+      <w:r>
+        <w:rPr>
+          <w:rFonts w:cstheme="minorHAnsi"/>
+          <w:color w:val="000000" w:themeColor="text1"/>
+        </w:rPr>
+        <w:t>są</w:t>
+      </w:r>
+      <w:r>
+        <w:rPr>
+          <w:rFonts w:cstheme="minorHAnsi"/>
+          <w:color w:val="000000" w:themeColor="text1"/>
+        </w:rPr>
+        <w:t xml:space="preserve"> </w:t>
+      </w:r>
+      <w:r>
+        <w:rPr>
+          <w:rFonts w:cstheme="minorHAnsi"/>
+          <w:color w:val="000000" w:themeColor="text1"/>
+        </w:rPr>
+        <w:t>równe</w:t>
+      </w:r>
+      <w:r>
+        <w:rPr>
+          <w:rFonts w:cstheme="minorHAnsi"/>
+          <w:color w:val="000000" w:themeColor="text1"/>
+        </w:rPr>
+        <w:t xml:space="preserve"> 0. </w:t>
+      </w:r>
+    </w:p>
+    <w:p>
+      <w:pPr>
+        <w:autoSpaceDE w:val="0"/>
+        <w:autoSpaceDN w:val="0"/>
+        <w:adjustRightInd w:val="0"/>
+        <w:spacing w:after="0" w:line="240" w:lineRule="auto"/>
+        <w:jc w:val="both"/>
+        <w:rPr>
+          <w:rFonts w:cstheme="minorHAnsi"/>
+          <w:color w:val="000000" w:themeColor="text1"/>
+        </w:rPr>
+      </w:pPr>
+      <w:r>
+        <w:rPr>
+          <w:rFonts w:cstheme="minorHAnsi"/>
+          <w:color w:val="000000" w:themeColor="text1"/>
+        </w:rPr>
+        <w:t xml:space="preserve">Zad 2.2. </w:t>
+      </w:r>
+      <w:r>
+        <w:rPr>
+          <w:rFonts w:cstheme="minorHAnsi"/>
+          <w:color w:val="000000" w:themeColor="text1"/>
+        </w:rPr>
+        <w:t>Uzupełnij</w:t>
+      </w:r>
+      <w:r>
+        <w:rPr>
+          <w:rFonts w:cstheme="minorHAnsi"/>
+          <w:color w:val="000000" w:themeColor="text1"/>
+        </w:rPr>
+        <w:t xml:space="preserve"> funkcje </w:t>
+      </w:r>
+      <w:proofErr w:type="spellStart"/>
+      <w:r>
+        <w:rPr>
+          <w:rFonts w:cstheme="minorHAnsi"/>
+          <w:color w:val="000000" w:themeColor="text1"/>
+        </w:rPr>
+        <w:t>Division</w:t>
+      </w:r>
+      <w:proofErr w:type="spellEnd"/>
+      <w:r>
+        <w:rPr>
+          <w:rFonts w:cstheme="minorHAnsi"/>
+          <w:color w:val="000000" w:themeColor="text1"/>
+        </w:rPr>
+        <w:t xml:space="preserve">(), by w odpowiednich sytuacjach </w:t>
+      </w:r>
+      <w:r>
+        <w:rPr>
+          <w:rFonts w:cstheme="minorHAnsi"/>
+          <w:color w:val="000000" w:themeColor="text1"/>
+        </w:rPr>
+        <w:t>wyrzucały</w:t>
+      </w:r>
+      <w:r>
+        <w:rPr>
+          <w:rFonts w:cstheme="minorHAnsi"/>
+          <w:color w:val="000000" w:themeColor="text1"/>
+        </w:rPr>
+        <w:t xml:space="preserve"> odpowiednie, </w:t>
+      </w:r>
+      <w:r>
+        <w:rPr>
+          <w:rFonts w:cstheme="minorHAnsi"/>
+          <w:color w:val="000000" w:themeColor="text1"/>
+        </w:rPr>
+        <w:t>wcześniej</w:t>
+      </w:r>
+      <w:r>
+        <w:rPr>
+          <w:rFonts w:cstheme="minorHAnsi"/>
+          <w:color w:val="000000" w:themeColor="text1"/>
+        </w:rPr>
+        <w:t xml:space="preserve"> utworzone </w:t>
+      </w:r>
+      <w:r>
+        <w:rPr>
+          <w:rFonts w:cstheme="minorHAnsi"/>
+          <w:color w:val="000000" w:themeColor="text1"/>
+        </w:rPr>
+        <w:t>wyjątki</w:t>
+      </w:r>
+      <w:r>
+        <w:rPr>
+          <w:rFonts w:cstheme="minorHAnsi"/>
+          <w:color w:val="000000" w:themeColor="text1"/>
+        </w:rPr>
+        <w:t xml:space="preserve">. </w:t>
+      </w:r>
+    </w:p>
+    <w:p>
+      <w:pPr>
+        <w:autoSpaceDE w:val="0"/>
+        <w:autoSpaceDN w:val="0"/>
+        <w:adjustRightInd w:val="0"/>
+        <w:spacing w:after="0" w:line="240" w:lineRule="auto"/>
+        <w:jc w:val="both"/>
+        <w:rPr>
+          <w:rFonts w:cstheme="minorHAnsi"/>
+          <w:color w:val="000000" w:themeColor="text1"/>
+        </w:rPr>
+      </w:pPr>
+      <w:r>
+        <w:rPr>
+          <w:rFonts w:cstheme="minorHAnsi"/>
+          <w:color w:val="000000" w:themeColor="text1"/>
+        </w:rPr>
+        <w:t xml:space="preserve">Zad 2.3. </w:t>
+      </w:r>
+      <w:r>
+        <w:rPr>
+          <w:rFonts w:cstheme="minorHAnsi"/>
+          <w:color w:val="000000" w:themeColor="text1"/>
+        </w:rPr>
+        <w:t xml:space="preserve">W funkcji </w:t>
+      </w:r>
+      <w:proofErr w:type="spellStart"/>
+      <w:r>
+        <w:rPr>
+          <w:rFonts w:cstheme="minorHAnsi"/>
+          <w:color w:val="000000" w:themeColor="text1"/>
+        </w:rPr>
+        <w:t>main</w:t>
+      </w:r>
+      <w:proofErr w:type="spellEnd"/>
+      <w:r>
+        <w:rPr>
+          <w:rFonts w:cstheme="minorHAnsi"/>
+          <w:color w:val="000000" w:themeColor="text1"/>
+        </w:rPr>
+        <w:t xml:space="preserve"> zaimplementuj instrukcje </w:t>
+      </w:r>
+      <w:proofErr w:type="spellStart"/>
+      <w:r>
+        <w:rPr>
+          <w:rFonts w:cstheme="minorHAnsi"/>
+          <w:color w:val="000000" w:themeColor="text1"/>
+        </w:rPr>
+        <w:t>try</w:t>
+      </w:r>
+      <w:proofErr w:type="spellEnd"/>
+      <w:r>
+        <w:rPr>
+          <w:rFonts w:cstheme="minorHAnsi"/>
+          <w:color w:val="000000" w:themeColor="text1"/>
+        </w:rPr>
+        <w:t>/</w:t>
+      </w:r>
+      <w:proofErr w:type="spellStart"/>
+      <w:r>
+        <w:rPr>
+          <w:rFonts w:cstheme="minorHAnsi"/>
+          <w:color w:val="000000" w:themeColor="text1"/>
+        </w:rPr>
+        <w:t>catch</w:t>
+      </w:r>
+      <w:proofErr w:type="spellEnd"/>
+      <w:r>
+        <w:rPr>
+          <w:rFonts w:cstheme="minorHAnsi"/>
+          <w:color w:val="000000" w:themeColor="text1"/>
+        </w:rPr>
+        <w:t xml:space="preserve">, tak aby </w:t>
+      </w:r>
+      <w:r>
+        <w:rPr>
+          <w:rFonts w:cstheme="minorHAnsi"/>
+          <w:color w:val="000000" w:themeColor="text1"/>
+        </w:rPr>
+        <w:t>była</w:t>
+      </w:r>
+      <w:r>
+        <w:rPr>
+          <w:rFonts w:cstheme="minorHAnsi"/>
+          <w:color w:val="000000" w:themeColor="text1"/>
+        </w:rPr>
+        <w:t xml:space="preserve"> </w:t>
+      </w:r>
+      <w:r>
+        <w:rPr>
+          <w:rFonts w:cstheme="minorHAnsi"/>
+          <w:color w:val="000000" w:themeColor="text1"/>
+        </w:rPr>
+        <w:t>możliwość</w:t>
+      </w:r>
+      <w:r>
+        <w:rPr>
+          <w:rFonts w:cstheme="minorHAnsi"/>
+          <w:color w:val="000000" w:themeColor="text1"/>
+        </w:rPr>
+        <w:t xml:space="preserve"> wykrycia stworzonych </w:t>
+      </w:r>
+      <w:r>
+        <w:rPr>
+          <w:rFonts w:cstheme="minorHAnsi"/>
+          <w:color w:val="000000" w:themeColor="text1"/>
+        </w:rPr>
+        <w:t>wyjątków</w:t>
+      </w:r>
+      <w:r>
+        <w:rPr>
+          <w:rFonts w:cstheme="minorHAnsi"/>
+          <w:color w:val="000000" w:themeColor="text1"/>
+        </w:rPr>
+        <w:t>.</w:t>
+      </w:r>
+    </w:p>
+    <w:p>
       <w:bookmarkStart w:id="0" w:name="_GoBack"/>
       <w:bookmarkEnd w:id="0"/>
     </w:p>
@@ -459,6 +968,17 @@
     <w:semiHidden/>
     <w:unhideWhenUsed/>
   </w:style>
+  <w:style w:type="paragraph" w:styleId="Akapitzlist">
+    <w:name w:val="List Paragraph"/>
+    <w:basedOn w:val="Normalny"/>
+    <w:uiPriority w:val="34"/>
+    <w:qFormat/>
+    <w:rsid w:val="0092067C"/>
+    <w:pPr>
+      <w:ind w:left="720"/>
+      <w:contextualSpacing/>
+    </w:pPr>
+  </w:style>
 </w:styles>
 </file>
 

</xml_diff>

<commit_message>
dodanie zadania 3 i polecenia
</commit_message>
<xml_diff>
--- a/Zadania/Zadania.docx
+++ b/Zadania/Zadania.docx
@@ -533,9 +533,549 @@
         <w:t>.</w:t>
       </w:r>
     </w:p>
+    <w:p/>
     <w:p>
+      <w:pPr>
+        <w:autoSpaceDE w:val="0"/>
+        <w:autoSpaceDN w:val="0"/>
+        <w:adjustRightInd w:val="0"/>
+        <w:spacing w:after="0" w:line="240" w:lineRule="auto"/>
+        <w:rPr>
+          <w:rFonts w:ascii="Consolas" w:hAnsi="Consolas" w:cs="Consolas"/>
+          <w:color w:val="000000"/>
+          <w:sz w:val="19"/>
+          <w:szCs w:val="19"/>
+        </w:rPr>
+      </w:pPr>
       <w:bookmarkStart w:id="0" w:name="_GoBack"/>
       <w:bookmarkEnd w:id="0"/>
+      <w:r>
+        <w:rPr>
+          <w:rFonts w:ascii="Consolas" w:hAnsi="Consolas" w:cs="Consolas"/>
+          <w:color w:val="008000"/>
+          <w:sz w:val="19"/>
+          <w:szCs w:val="19"/>
+        </w:rPr>
+        <w:t xml:space="preserve">zad.3 Napisać funkcje </w:t>
+      </w:r>
+      <w:proofErr w:type="spellStart"/>
+      <w:r>
+        <w:rPr>
+          <w:rFonts w:ascii="Consolas" w:hAnsi="Consolas" w:cs="Consolas"/>
+          <w:color w:val="008000"/>
+          <w:sz w:val="19"/>
+          <w:szCs w:val="19"/>
+        </w:rPr>
+        <w:t>ThrowSomething</w:t>
+      </w:r>
+      <w:proofErr w:type="spellEnd"/>
+      <w:r>
+        <w:rPr>
+          <w:rFonts w:ascii="Consolas" w:hAnsi="Consolas" w:cs="Consolas"/>
+          <w:color w:val="008000"/>
+          <w:sz w:val="19"/>
+          <w:szCs w:val="19"/>
+        </w:rPr>
+        <w:t xml:space="preserve">, </w:t>
+      </w:r>
+      <w:proofErr w:type="spellStart"/>
+      <w:r>
+        <w:rPr>
+          <w:rFonts w:ascii="Consolas" w:hAnsi="Consolas" w:cs="Consolas"/>
+          <w:color w:val="008000"/>
+          <w:sz w:val="19"/>
+          <w:szCs w:val="19"/>
+        </w:rPr>
+        <w:t>ktora</w:t>
+      </w:r>
+      <w:proofErr w:type="spellEnd"/>
+      <w:r>
+        <w:rPr>
+          <w:rFonts w:ascii="Consolas" w:hAnsi="Consolas" w:cs="Consolas"/>
+          <w:color w:val="008000"/>
+          <w:sz w:val="19"/>
+          <w:szCs w:val="19"/>
+        </w:rPr>
+        <w:t xml:space="preserve"> na podstawie przekazanego do niej typu </w:t>
+      </w:r>
+      <w:proofErr w:type="spellStart"/>
+      <w:r>
+        <w:rPr>
+          <w:rFonts w:ascii="Consolas" w:hAnsi="Consolas" w:cs="Consolas"/>
+          <w:color w:val="008000"/>
+          <w:sz w:val="19"/>
+          <w:szCs w:val="19"/>
+        </w:rPr>
+        <w:t>zwroci</w:t>
+      </w:r>
+      <w:proofErr w:type="spellEnd"/>
+      <w:r>
+        <w:rPr>
+          <w:rFonts w:ascii="Consolas" w:hAnsi="Consolas" w:cs="Consolas"/>
+          <w:color w:val="008000"/>
+          <w:sz w:val="19"/>
+          <w:szCs w:val="19"/>
+        </w:rPr>
+        <w:t xml:space="preserve"> </w:t>
+      </w:r>
+      <w:proofErr w:type="spellStart"/>
+      <w:r>
+        <w:rPr>
+          <w:rFonts w:ascii="Consolas" w:hAnsi="Consolas" w:cs="Consolas"/>
+          <w:color w:val="008000"/>
+          <w:sz w:val="19"/>
+          <w:szCs w:val="19"/>
+        </w:rPr>
+        <w:t>wyjatek</w:t>
+      </w:r>
+      <w:proofErr w:type="spellEnd"/>
+      <w:r>
+        <w:rPr>
+          <w:rFonts w:ascii="Consolas" w:hAnsi="Consolas" w:cs="Consolas"/>
+          <w:color w:val="008000"/>
+          <w:sz w:val="19"/>
+          <w:szCs w:val="19"/>
+        </w:rPr>
+        <w:t xml:space="preserve"> tego typu wraz z </w:t>
+      </w:r>
+      <w:proofErr w:type="spellStart"/>
+      <w:r>
+        <w:rPr>
+          <w:rFonts w:ascii="Consolas" w:hAnsi="Consolas" w:cs="Consolas"/>
+          <w:color w:val="008000"/>
+          <w:sz w:val="19"/>
+          <w:szCs w:val="19"/>
+        </w:rPr>
+        <w:t>jakas</w:t>
+      </w:r>
+      <w:proofErr w:type="spellEnd"/>
+      <w:r>
+        <w:rPr>
+          <w:rFonts w:ascii="Consolas" w:hAnsi="Consolas" w:cs="Consolas"/>
+          <w:color w:val="008000"/>
+          <w:sz w:val="19"/>
+          <w:szCs w:val="19"/>
+        </w:rPr>
+        <w:t xml:space="preserve"> </w:t>
+      </w:r>
+      <w:proofErr w:type="spellStart"/>
+      <w:r>
+        <w:rPr>
+          <w:rFonts w:ascii="Consolas" w:hAnsi="Consolas" w:cs="Consolas"/>
+          <w:color w:val="008000"/>
+          <w:sz w:val="19"/>
+          <w:szCs w:val="19"/>
+        </w:rPr>
+        <w:t>wartoscia</w:t>
+      </w:r>
+      <w:proofErr w:type="spellEnd"/>
+      <w:r>
+        <w:rPr>
+          <w:rFonts w:ascii="Consolas" w:hAnsi="Consolas" w:cs="Consolas"/>
+          <w:color w:val="008000"/>
+          <w:sz w:val="19"/>
+          <w:szCs w:val="19"/>
+        </w:rPr>
+        <w:t>.</w:t>
+      </w:r>
+    </w:p>
+    <w:p>
+      <w:pPr>
+        <w:autoSpaceDE w:val="0"/>
+        <w:autoSpaceDN w:val="0"/>
+        <w:adjustRightInd w:val="0"/>
+        <w:spacing w:after="0" w:line="240" w:lineRule="auto"/>
+        <w:rPr>
+          <w:rFonts w:ascii="Consolas" w:hAnsi="Consolas" w:cs="Consolas"/>
+          <w:color w:val="000000"/>
+          <w:sz w:val="19"/>
+          <w:szCs w:val="19"/>
+        </w:rPr>
+      </w:pPr>
+      <w:r>
+        <w:rPr>
+          <w:rFonts w:ascii="Consolas" w:hAnsi="Consolas" w:cs="Consolas"/>
+          <w:color w:val="008000"/>
+          <w:sz w:val="19"/>
+          <w:szCs w:val="19"/>
+        </w:rPr>
+        <w:t xml:space="preserve">Ma </w:t>
+      </w:r>
+      <w:proofErr w:type="spellStart"/>
+      <w:r>
+        <w:rPr>
+          <w:rFonts w:ascii="Consolas" w:hAnsi="Consolas" w:cs="Consolas"/>
+          <w:color w:val="008000"/>
+          <w:sz w:val="19"/>
+          <w:szCs w:val="19"/>
+        </w:rPr>
+        <w:t>wykrywac</w:t>
+      </w:r>
+      <w:proofErr w:type="spellEnd"/>
+      <w:r>
+        <w:rPr>
+          <w:rFonts w:ascii="Consolas" w:hAnsi="Consolas" w:cs="Consolas"/>
+          <w:color w:val="008000"/>
+          <w:sz w:val="19"/>
+          <w:szCs w:val="19"/>
+        </w:rPr>
+        <w:t xml:space="preserve"> pierwsze 4 typy z </w:t>
+      </w:r>
+      <w:proofErr w:type="spellStart"/>
+      <w:r>
+        <w:rPr>
+          <w:rFonts w:ascii="Consolas" w:hAnsi="Consolas" w:cs="Consolas"/>
+          <w:color w:val="008000"/>
+          <w:sz w:val="19"/>
+          <w:szCs w:val="19"/>
+        </w:rPr>
+        <w:t>enum</w:t>
+      </w:r>
+      <w:proofErr w:type="spellEnd"/>
+      <w:r>
+        <w:rPr>
+          <w:rFonts w:ascii="Consolas" w:hAnsi="Consolas" w:cs="Consolas"/>
+          <w:color w:val="008000"/>
+          <w:sz w:val="19"/>
+          <w:szCs w:val="19"/>
+        </w:rPr>
+        <w:t xml:space="preserve"> </w:t>
+      </w:r>
+      <w:proofErr w:type="spellStart"/>
+      <w:r>
+        <w:rPr>
+          <w:rFonts w:ascii="Consolas" w:hAnsi="Consolas" w:cs="Consolas"/>
+          <w:color w:val="008000"/>
+          <w:sz w:val="19"/>
+          <w:szCs w:val="19"/>
+        </w:rPr>
+        <w:t>Type</w:t>
+      </w:r>
+      <w:proofErr w:type="spellEnd"/>
+      <w:r>
+        <w:rPr>
+          <w:rFonts w:ascii="Consolas" w:hAnsi="Consolas" w:cs="Consolas"/>
+          <w:color w:val="008000"/>
+          <w:sz w:val="19"/>
+          <w:szCs w:val="19"/>
+        </w:rPr>
+        <w:t xml:space="preserve">, natomiast w innym wypadku ma </w:t>
+      </w:r>
+      <w:proofErr w:type="spellStart"/>
+      <w:r>
+        <w:rPr>
+          <w:rFonts w:ascii="Consolas" w:hAnsi="Consolas" w:cs="Consolas"/>
+          <w:color w:val="008000"/>
+          <w:sz w:val="19"/>
+          <w:szCs w:val="19"/>
+        </w:rPr>
+        <w:t>wyrzucac</w:t>
+      </w:r>
+      <w:proofErr w:type="spellEnd"/>
+      <w:r>
+        <w:rPr>
+          <w:rFonts w:ascii="Consolas" w:hAnsi="Consolas" w:cs="Consolas"/>
+          <w:color w:val="008000"/>
+          <w:sz w:val="19"/>
+          <w:szCs w:val="19"/>
+        </w:rPr>
+        <w:t xml:space="preserve"> tekst "Nieznany typ!".</w:t>
+      </w:r>
+    </w:p>
+    <w:p>
+      <w:pPr>
+        <w:autoSpaceDE w:val="0"/>
+        <w:autoSpaceDN w:val="0"/>
+        <w:adjustRightInd w:val="0"/>
+        <w:spacing w:after="0" w:line="240" w:lineRule="auto"/>
+        <w:rPr>
+          <w:rFonts w:ascii="Consolas" w:hAnsi="Consolas" w:cs="Consolas"/>
+          <w:color w:val="000000"/>
+          <w:sz w:val="19"/>
+          <w:szCs w:val="19"/>
+        </w:rPr>
+      </w:pPr>
+      <w:proofErr w:type="spellStart"/>
+      <w:r>
+        <w:rPr>
+          <w:rFonts w:ascii="Consolas" w:hAnsi="Consolas" w:cs="Consolas"/>
+          <w:color w:val="008000"/>
+          <w:sz w:val="19"/>
+          <w:szCs w:val="19"/>
+        </w:rPr>
+        <w:t>Napisac</w:t>
+      </w:r>
+      <w:proofErr w:type="spellEnd"/>
+      <w:r>
+        <w:rPr>
+          <w:rFonts w:ascii="Consolas" w:hAnsi="Consolas" w:cs="Consolas"/>
+          <w:color w:val="008000"/>
+          <w:sz w:val="19"/>
+          <w:szCs w:val="19"/>
+        </w:rPr>
+        <w:t xml:space="preserve"> odpowiednio </w:t>
+      </w:r>
+      <w:proofErr w:type="spellStart"/>
+      <w:r>
+        <w:rPr>
+          <w:rFonts w:ascii="Consolas" w:hAnsi="Consolas" w:cs="Consolas"/>
+          <w:color w:val="008000"/>
+          <w:sz w:val="19"/>
+          <w:szCs w:val="19"/>
+        </w:rPr>
+        <w:t>zagniezdzone</w:t>
+      </w:r>
+      <w:proofErr w:type="spellEnd"/>
+      <w:r>
+        <w:rPr>
+          <w:rFonts w:ascii="Consolas" w:hAnsi="Consolas" w:cs="Consolas"/>
+          <w:color w:val="008000"/>
+          <w:sz w:val="19"/>
+          <w:szCs w:val="19"/>
+        </w:rPr>
+        <w:t xml:space="preserve"> instrukcje </w:t>
+      </w:r>
+      <w:proofErr w:type="spellStart"/>
+      <w:r>
+        <w:rPr>
+          <w:rFonts w:ascii="Consolas" w:hAnsi="Consolas" w:cs="Consolas"/>
+          <w:color w:val="008000"/>
+          <w:sz w:val="19"/>
+          <w:szCs w:val="19"/>
+        </w:rPr>
+        <w:t>try</w:t>
+      </w:r>
+      <w:proofErr w:type="spellEnd"/>
+      <w:r>
+        <w:rPr>
+          <w:rFonts w:ascii="Consolas" w:hAnsi="Consolas" w:cs="Consolas"/>
+          <w:color w:val="008000"/>
+          <w:sz w:val="19"/>
+          <w:szCs w:val="19"/>
+        </w:rPr>
+        <w:t>/</w:t>
+      </w:r>
+      <w:proofErr w:type="spellStart"/>
+      <w:r>
+        <w:rPr>
+          <w:rFonts w:ascii="Consolas" w:hAnsi="Consolas" w:cs="Consolas"/>
+          <w:color w:val="008000"/>
+          <w:sz w:val="19"/>
+          <w:szCs w:val="19"/>
+        </w:rPr>
+        <w:t>catch</w:t>
+      </w:r>
+      <w:proofErr w:type="spellEnd"/>
+      <w:r>
+        <w:rPr>
+          <w:rFonts w:ascii="Consolas" w:hAnsi="Consolas" w:cs="Consolas"/>
+          <w:color w:val="008000"/>
+          <w:sz w:val="19"/>
+          <w:szCs w:val="19"/>
+        </w:rPr>
+        <w:t xml:space="preserve"> w funkcji </w:t>
+      </w:r>
+      <w:proofErr w:type="spellStart"/>
+      <w:r>
+        <w:rPr>
+          <w:rFonts w:ascii="Consolas" w:hAnsi="Consolas" w:cs="Consolas"/>
+          <w:color w:val="008000"/>
+          <w:sz w:val="19"/>
+          <w:szCs w:val="19"/>
+        </w:rPr>
+        <w:t>ExceptionHandler</w:t>
+      </w:r>
+      <w:proofErr w:type="spellEnd"/>
+      <w:r>
+        <w:rPr>
+          <w:rFonts w:ascii="Consolas" w:hAnsi="Consolas" w:cs="Consolas"/>
+          <w:color w:val="008000"/>
+          <w:sz w:val="19"/>
+          <w:szCs w:val="19"/>
+        </w:rPr>
+        <w:t>,</w:t>
+      </w:r>
+    </w:p>
+    <w:p>
+      <w:pPr>
+        <w:autoSpaceDE w:val="0"/>
+        <w:autoSpaceDN w:val="0"/>
+        <w:adjustRightInd w:val="0"/>
+        <w:spacing w:after="0" w:line="240" w:lineRule="auto"/>
+        <w:rPr>
+          <w:rFonts w:ascii="Consolas" w:hAnsi="Consolas" w:cs="Consolas"/>
+          <w:color w:val="000000"/>
+          <w:sz w:val="19"/>
+          <w:szCs w:val="19"/>
+        </w:rPr>
+      </w:pPr>
+      <w:r>
+        <w:rPr>
+          <w:rFonts w:ascii="Consolas" w:hAnsi="Consolas" w:cs="Consolas"/>
+          <w:color w:val="008000"/>
+          <w:sz w:val="19"/>
+          <w:szCs w:val="19"/>
+        </w:rPr>
+        <w:t xml:space="preserve">tak by najpierw </w:t>
+      </w:r>
+      <w:proofErr w:type="spellStart"/>
+      <w:r>
+        <w:rPr>
+          <w:rFonts w:ascii="Consolas" w:hAnsi="Consolas" w:cs="Consolas"/>
+          <w:color w:val="008000"/>
+          <w:sz w:val="19"/>
+          <w:szCs w:val="19"/>
+        </w:rPr>
+        <w:t>lapala</w:t>
+      </w:r>
+      <w:proofErr w:type="spellEnd"/>
+      <w:r>
+        <w:rPr>
+          <w:rFonts w:ascii="Consolas" w:hAnsi="Consolas" w:cs="Consolas"/>
+          <w:color w:val="008000"/>
+          <w:sz w:val="19"/>
+          <w:szCs w:val="19"/>
+        </w:rPr>
+        <w:t xml:space="preserve"> znane typy, a dopiero w </w:t>
+      </w:r>
+      <w:proofErr w:type="spellStart"/>
+      <w:r>
+        <w:rPr>
+          <w:rFonts w:ascii="Consolas" w:hAnsi="Consolas" w:cs="Consolas"/>
+          <w:color w:val="008000"/>
+          <w:sz w:val="19"/>
+          <w:szCs w:val="19"/>
+        </w:rPr>
+        <w:t>ostatecznosci</w:t>
+      </w:r>
+      <w:proofErr w:type="spellEnd"/>
+      <w:r>
+        <w:rPr>
+          <w:rFonts w:ascii="Consolas" w:hAnsi="Consolas" w:cs="Consolas"/>
+          <w:color w:val="008000"/>
+          <w:sz w:val="19"/>
+          <w:szCs w:val="19"/>
+        </w:rPr>
+        <w:t xml:space="preserve"> nieznane typy.</w:t>
+      </w:r>
+      <w:r>
+        <w:rPr>
+          <w:rFonts w:ascii="Consolas" w:hAnsi="Consolas" w:cs="Consolas"/>
+          <w:color w:val="000000"/>
+          <w:sz w:val="19"/>
+          <w:szCs w:val="19"/>
+        </w:rPr>
+        <w:t xml:space="preserve"> </w:t>
+      </w:r>
+      <w:r>
+        <w:rPr>
+          <w:rFonts w:ascii="Consolas" w:hAnsi="Consolas" w:cs="Consolas"/>
+          <w:color w:val="008000"/>
+          <w:sz w:val="19"/>
+          <w:szCs w:val="19"/>
+        </w:rPr>
+        <w:t xml:space="preserve">W </w:t>
+      </w:r>
+      <w:proofErr w:type="spellStart"/>
+      <w:r>
+        <w:rPr>
+          <w:rFonts w:ascii="Consolas" w:hAnsi="Consolas" w:cs="Consolas"/>
+          <w:color w:val="008000"/>
+          <w:sz w:val="19"/>
+          <w:szCs w:val="19"/>
+        </w:rPr>
+        <w:t>kazdym</w:t>
+      </w:r>
+      <w:proofErr w:type="spellEnd"/>
+      <w:r>
+        <w:rPr>
+          <w:rFonts w:ascii="Consolas" w:hAnsi="Consolas" w:cs="Consolas"/>
+          <w:color w:val="008000"/>
+          <w:sz w:val="19"/>
+          <w:szCs w:val="19"/>
+        </w:rPr>
+        <w:t xml:space="preserve"> bloku </w:t>
+      </w:r>
+      <w:proofErr w:type="spellStart"/>
+      <w:r>
+        <w:rPr>
+          <w:rFonts w:ascii="Consolas" w:hAnsi="Consolas" w:cs="Consolas"/>
+          <w:color w:val="008000"/>
+          <w:sz w:val="19"/>
+          <w:szCs w:val="19"/>
+        </w:rPr>
+        <w:t>catch</w:t>
+      </w:r>
+      <w:proofErr w:type="spellEnd"/>
+      <w:r>
+        <w:rPr>
+          <w:rFonts w:ascii="Consolas" w:hAnsi="Consolas" w:cs="Consolas"/>
+          <w:color w:val="008000"/>
+          <w:sz w:val="19"/>
+          <w:szCs w:val="19"/>
+        </w:rPr>
+        <w:t xml:space="preserve"> ma </w:t>
+      </w:r>
+      <w:proofErr w:type="spellStart"/>
+      <w:r>
+        <w:rPr>
+          <w:rFonts w:ascii="Consolas" w:hAnsi="Consolas" w:cs="Consolas"/>
+          <w:color w:val="008000"/>
+          <w:sz w:val="19"/>
+          <w:szCs w:val="19"/>
+        </w:rPr>
+        <w:t>zostac</w:t>
+      </w:r>
+      <w:proofErr w:type="spellEnd"/>
+      <w:r>
+        <w:rPr>
+          <w:rFonts w:ascii="Consolas" w:hAnsi="Consolas" w:cs="Consolas"/>
+          <w:color w:val="008000"/>
+          <w:sz w:val="19"/>
+          <w:szCs w:val="19"/>
+        </w:rPr>
+        <w:t xml:space="preserve"> wypisana nazwa typu oraz </w:t>
+      </w:r>
+      <w:proofErr w:type="spellStart"/>
+      <w:r>
+        <w:rPr>
+          <w:rFonts w:ascii="Consolas" w:hAnsi="Consolas" w:cs="Consolas"/>
+          <w:color w:val="008000"/>
+          <w:sz w:val="19"/>
+          <w:szCs w:val="19"/>
+        </w:rPr>
+        <w:t>wartosc</w:t>
+      </w:r>
+      <w:proofErr w:type="spellEnd"/>
+      <w:r>
+        <w:rPr>
+          <w:rFonts w:ascii="Consolas" w:hAnsi="Consolas" w:cs="Consolas"/>
+          <w:color w:val="008000"/>
+          <w:sz w:val="19"/>
+          <w:szCs w:val="19"/>
+        </w:rPr>
+        <w:t xml:space="preserve"> rzuconego </w:t>
+      </w:r>
+      <w:proofErr w:type="spellStart"/>
+      <w:r>
+        <w:rPr>
+          <w:rFonts w:ascii="Consolas" w:hAnsi="Consolas" w:cs="Consolas"/>
+          <w:color w:val="008000"/>
+          <w:sz w:val="19"/>
+          <w:szCs w:val="19"/>
+        </w:rPr>
+        <w:t>wyjatku</w:t>
+      </w:r>
+      <w:proofErr w:type="spellEnd"/>
+      <w:r>
+        <w:rPr>
+          <w:rFonts w:ascii="Consolas" w:hAnsi="Consolas" w:cs="Consolas"/>
+          <w:color w:val="008000"/>
+          <w:sz w:val="19"/>
+          <w:szCs w:val="19"/>
+        </w:rPr>
+        <w:t>.</w:t>
+      </w:r>
     </w:p>
     <w:sectPr>
       <w:pgSz w:w="11906" w:h="16838"/>

</xml_diff>